<commit_message>
Thêm file tham khảo,  làm bảng so sánh (chưa xong)
</commit_message>
<xml_diff>
--- a/bai_ADB_cuoiky/CK_ADB.docx
+++ b/bai_ADB_cuoiky/CK_ADB.docx
@@ -2015,6 +2015,9 @@
         <w:ind w:firstLine="0"/>
       </w:pPr>
       <w:r>
+        <w:rPr>
+          <w:noProof/>
+        </w:rPr>
         <w:lastRenderedPageBreak/>
         <w:drawing>
           <wp:inline distT="0" distB="0" distL="0" distR="0" wp14:anchorId="1E316A39" wp14:editId="7AC98CC8">
@@ -2078,8 +2081,6 @@
           <w:t>https://github.com/phamtai97/Report_Cache</w:t>
         </w:r>
       </w:hyperlink>
-      <w:bookmarkStart w:id="0" w:name="_GoBack"/>
-      <w:bookmarkEnd w:id="0"/>
     </w:p>
     <w:p>
       <w:pPr>
@@ -2135,6 +2136,9 @@
         <w:ind w:firstLine="0"/>
       </w:pPr>
       <w:r>
+        <w:rPr>
+          <w:noProof/>
+        </w:rPr>
         <w:lastRenderedPageBreak/>
         <w:drawing>
           <wp:inline distT="0" distB="0" distL="0" distR="0" wp14:anchorId="65D19261" wp14:editId="33E97D0A">
@@ -2518,18 +2522,10 @@
         <w:pStyle w:val="Heading1"/>
       </w:pPr>
       <w:r>
-        <w:t>SO SÁNH VỚI SQL VÀ GRAPHSQL</w:t>
-      </w:r>
-    </w:p>
-    <w:p>
-      <w:pPr>
-        <w:pStyle w:val="Heading2"/>
-      </w:pPr>
-      <w:r>
-        <w:t>SQL</w:t>
-      </w:r>
-      <w:r>
-        <w:t xml:space="preserve"> với NoSQL </w:t>
+        <w:t>SO SÁNH VỚ</w:t>
+      </w:r>
+      <w:r>
+        <w:t xml:space="preserve">I SQL </w:t>
       </w:r>
     </w:p>
     <w:tbl>
@@ -2539,9 +2535,9 @@
         <w:tblLook w:val="04A0" w:firstRow="1" w:lastRow="0" w:firstColumn="1" w:lastColumn="0" w:noHBand="0" w:noVBand="1"/>
       </w:tblPr>
       <w:tblGrid>
-        <w:gridCol w:w="850"/>
-        <w:gridCol w:w="4004"/>
-        <w:gridCol w:w="4722"/>
+        <w:gridCol w:w="853"/>
+        <w:gridCol w:w="4214"/>
+        <w:gridCol w:w="4509"/>
       </w:tblGrid>
       <w:tr>
         <w:tc>
@@ -2571,19 +2567,7 @@
                 <w:sz w:val="24"/>
                 <w:szCs w:val="24"/>
               </w:rPr>
-              <w:t xml:space="preserve">Đặc </w:t>
-            </w:r>
-            <w:r>
-              <w:rPr>
-                <w:rFonts w:cs="Times New Roman"/>
-                <w:b/>
-                <w:bCs/>
-                <w:color w:val="333333"/>
-                <w:sz w:val="24"/>
-                <w:szCs w:val="24"/>
-              </w:rPr>
-              <w:lastRenderedPageBreak/>
-              <w:t>trưng</w:t>
+              <w:t>Đặc trưng</w:t>
             </w:r>
           </w:p>
         </w:tc>
@@ -2614,20 +2598,7 @@
                 <w:sz w:val="24"/>
                 <w:szCs w:val="24"/>
               </w:rPr>
-              <w:lastRenderedPageBreak/>
-              <w:t xml:space="preserve">Hệ thống quản lý cơ sở dữ liệu quan </w:t>
-            </w:r>
-            <w:r>
-              <w:rPr>
-                <w:rFonts w:cs="Times New Roman"/>
-                <w:b/>
-                <w:bCs/>
-                <w:color w:val="333333"/>
-                <w:sz w:val="24"/>
-                <w:szCs w:val="24"/>
-              </w:rPr>
-              <w:lastRenderedPageBreak/>
-              <w:t>hệ (RDBMS)</w:t>
+              <w:t>Hệ thống quản lý cơ sở dữ liệu quan hệ (RDBMS)</w:t>
             </w:r>
           </w:p>
         </w:tc>
@@ -2658,7 +2629,6 @@
                 <w:sz w:val="24"/>
                 <w:szCs w:val="24"/>
               </w:rPr>
-              <w:lastRenderedPageBreak/>
               <w:t>Redis</w:t>
             </w:r>
           </w:p>
@@ -2690,7 +2660,19 @@
                 <w:sz w:val="24"/>
                 <w:szCs w:val="24"/>
               </w:rPr>
-              <w:t>Khối lượng công việc tối ưu</w:t>
+              <w:t xml:space="preserve">Khối lượng </w:t>
+            </w:r>
+            <w:r>
+              <w:rPr>
+                <w:rFonts w:cs="Times New Roman"/>
+                <w:b/>
+                <w:bCs/>
+                <w:color w:val="444444"/>
+                <w:sz w:val="24"/>
+                <w:szCs w:val="24"/>
+              </w:rPr>
+              <w:lastRenderedPageBreak/>
+              <w:t>công việc tối ưu</w:t>
             </w:r>
           </w:p>
         </w:tc>
@@ -2717,6 +2699,7 @@
                 <w:sz w:val="24"/>
                 <w:szCs w:val="24"/>
               </w:rPr>
+              <w:lastRenderedPageBreak/>
               <w:t>Truy</w:t>
             </w:r>
             <w:r>
@@ -2735,7 +2718,17 @@
                 <w:sz w:val="24"/>
                 <w:szCs w:val="24"/>
               </w:rPr>
-              <w:t>vấn đặc biệt; kho dữ liệu; OLAP (xử lý phân tích trực tuyến).</w:t>
+              <w:t xml:space="preserve">vấn đặc biệt; kho dữ liệu; OLAP </w:t>
+            </w:r>
+            <w:r>
+              <w:rPr>
+                <w:rFonts w:cs="Times New Roman"/>
+                <w:color w:val="444444"/>
+                <w:sz w:val="24"/>
+                <w:szCs w:val="24"/>
+              </w:rPr>
+              <w:lastRenderedPageBreak/>
+              <w:t>(xử lý phân tích trực tuyến).</w:t>
             </w:r>
           </w:p>
         </w:tc>
@@ -2762,6 +2755,7 @@
                 <w:sz w:val="24"/>
                 <w:szCs w:val="24"/>
               </w:rPr>
+              <w:lastRenderedPageBreak/>
               <w:t>Lưu trữ bộ nhớ đệm</w:t>
             </w:r>
             <w:r>
@@ -2771,7 +2765,17 @@
                 <w:sz w:val="24"/>
                 <w:szCs w:val="24"/>
               </w:rPr>
-              <w:t>, Trò chuyện nhắn tin và danh sách tác vụ chờ xử lý, Bảng</w:t>
+              <w:t xml:space="preserve">, Trò chuyện nhắn tin và </w:t>
+            </w:r>
+            <w:r>
+              <w:rPr>
+                <w:rFonts w:cs="Times New Roman"/>
+                <w:color w:val="444444"/>
+                <w:sz w:val="24"/>
+                <w:szCs w:val="24"/>
+              </w:rPr>
+              <w:lastRenderedPageBreak/>
+              <w:t>danh sách tác vụ chờ xử lý, Bảng</w:t>
             </w:r>
           </w:p>
         </w:tc>
@@ -2802,6 +2806,7 @@
                 <w:sz w:val="24"/>
                 <w:szCs w:val="24"/>
               </w:rPr>
+              <w:lastRenderedPageBreak/>
               <w:t>Mô hình dữ liệu</w:t>
             </w:r>
           </w:p>
@@ -2856,7 +2861,61 @@
                 <w:sz w:val="24"/>
                 <w:szCs w:val="24"/>
               </w:rPr>
-              <w:t>DynamoDB là schemaless. Mỗi bảng phải có khóa chính để nhận dạng duy nhất từng mục dữ liệu, nhưng không có ràng buộc tương tự nào đối với các thuộc tính không phải khóa khác. DynamoDB có thể quản lý dữ liệu có cấu trúc hoặc bán cấu trúc, bao gồm cả tài liệu JSON.</w:t>
+              <w:t>Redis lưu trữ data dưới dạ</w:t>
+            </w:r>
+            <w:r>
+              <w:rPr>
+                <w:rFonts w:cs="Times New Roman"/>
+                <w:color w:val="444444"/>
+                <w:sz w:val="24"/>
+                <w:szCs w:val="24"/>
+              </w:rPr>
+              <w:t>ng KEY-VALUE</w:t>
+            </w:r>
+            <w:r>
+              <w:rPr>
+                <w:rFonts w:cs="Times New Roman"/>
+                <w:color w:val="444444"/>
+                <w:sz w:val="24"/>
+                <w:szCs w:val="24"/>
+              </w:rPr>
+              <w:t xml:space="preserve"> được lưu trữ trong RAM</w:t>
+            </w:r>
+            <w:r>
+              <w:rPr>
+                <w:rFonts w:cs="Times New Roman"/>
+                <w:color w:val="444444"/>
+                <w:sz w:val="24"/>
+                <w:szCs w:val="24"/>
+              </w:rPr>
+              <w:t>.</w:t>
+            </w:r>
+            <w:r>
+              <w:rPr>
+                <w:rFonts w:cs="Times New Roman"/>
+                <w:color w:val="444444"/>
+                <w:sz w:val="24"/>
+                <w:szCs w:val="24"/>
+              </w:rPr>
+              <w:t xml:space="preserve"> C</w:t>
+            </w:r>
+            <w:r>
+              <w:rPr>
+                <w:rFonts w:cs="Times New Roman"/>
+                <w:color w:val="444444"/>
+                <w:sz w:val="24"/>
+                <w:szCs w:val="24"/>
+              </w:rPr>
+              <w:t>ác kiểu dữ liệu Redis dùng để</w:t>
+            </w:r>
+            <w:r>
+              <w:rPr>
+                <w:rFonts w:cs="Times New Roman"/>
+                <w:color w:val="444444"/>
+                <w:sz w:val="24"/>
+                <w:szCs w:val="24"/>
+              </w:rPr>
+              <w:t xml:space="preserve"> lưu value gồm: string, list, set, hash, Zset (sorted set)</w:t>
             </w:r>
           </w:p>
         </w:tc>
@@ -2941,6 +3000,20 @@
               </w:rPr>
               <w:t>Bạn có thể sử dụng AWS Management Console hoặc AWS CLI để làm việc với DynamoDB và thực hiện các tác vụ đặc biệt. Các ứng dụng có thể tận dụng bộ công cụ phát triển phần mềm AWS (SDK) để làm việc với DynamoDB bằng cách sử dụng giao diện dựa trên đối tượng, tài liệu trung tâm hoặc cấp thấp.</w:t>
             </w:r>
+          </w:p>
+          <w:p>
+            <w:pPr>
+              <w:spacing w:after="150"/>
+              <w:jc w:val="both"/>
+              <w:rPr>
+                <w:rFonts w:cs="Times New Roman"/>
+                <w:color w:val="444444"/>
+                <w:sz w:val="24"/>
+                <w:szCs w:val="24"/>
+              </w:rPr>
+            </w:pPr>
+            <w:bookmarkStart w:id="0" w:name="_GoBack"/>
+            <w:bookmarkEnd w:id="0"/>
           </w:p>
         </w:tc>
       </w:tr>
@@ -3286,7 +3359,7 @@
               <w:bCs/>
               <w:noProof/>
             </w:rPr>
-            <w:t>11</w:t>
+            <w:t>13</w:t>
           </w:r>
           <w:r>
             <w:rPr>
@@ -5550,7 +5623,7 @@
 </file>
 
 <file path=customXml/itemProps1.xml><?xml version="1.0" encoding="utf-8"?>
-<ds:datastoreItem xmlns:ds="http://schemas.openxmlformats.org/officeDocument/2006/customXml" ds:itemID="{D2D5EE8B-743C-43FB-8200-C1CAD138AA06}">
+<ds:datastoreItem xmlns:ds="http://schemas.openxmlformats.org/officeDocument/2006/customXml" ds:itemID="{B03AF064-982A-4B19-BB07-ECA5A12BA268}">
   <ds:schemaRefs>
     <ds:schemaRef ds:uri="http://schemas.openxmlformats.org/officeDocument/2006/bibliography"/>
   </ds:schemaRefs>

</xml_diff>

<commit_message>
Thêm nội dung Tham khảo+ báo cáo
Báo cáo: có thêm so sánh giữa các loại noSQL
</commit_message>
<xml_diff>
--- a/bai_ADB_cuoiky/CK_ADB.docx
+++ b/bai_ADB_cuoiky/CK_ADB.docx
@@ -2522,10 +2522,28 @@
         <w:pStyle w:val="Heading1"/>
       </w:pPr>
       <w:r>
+        <w:lastRenderedPageBreak/>
         <w:t>SO SÁNH VỚ</w:t>
       </w:r>
       <w:r>
         <w:t xml:space="preserve">I SQL </w:t>
+      </w:r>
+      <w:r>
+        <w:t>VÀ CÁC NoSQL KHÁC</w:t>
+      </w:r>
+    </w:p>
+    <w:p>
+      <w:pPr>
+        <w:pStyle w:val="Heading2"/>
+      </w:pPr>
+      <w:r>
+        <w:t>SQL</w:t>
+      </w:r>
+      <w:r>
+        <w:t xml:space="preserve"> VỚI</w:t>
+      </w:r>
+      <w:r>
+        <w:t xml:space="preserve"> REDIS</w:t>
       </w:r>
     </w:p>
     <w:tbl>
@@ -2535,9 +2553,9 @@
         <w:tblLook w:val="04A0" w:firstRow="1" w:lastRow="0" w:firstColumn="1" w:lastColumn="0" w:noHBand="0" w:noVBand="1"/>
       </w:tblPr>
       <w:tblGrid>
-        <w:gridCol w:w="853"/>
-        <w:gridCol w:w="4214"/>
-        <w:gridCol w:w="4509"/>
+        <w:gridCol w:w="946"/>
+        <w:gridCol w:w="4142"/>
+        <w:gridCol w:w="4488"/>
       </w:tblGrid>
       <w:tr>
         <w:tc>
@@ -2660,19 +2678,7 @@
                 <w:sz w:val="24"/>
                 <w:szCs w:val="24"/>
               </w:rPr>
-              <w:t xml:space="preserve">Khối lượng </w:t>
-            </w:r>
-            <w:r>
-              <w:rPr>
-                <w:rFonts w:cs="Times New Roman"/>
-                <w:b/>
-                <w:bCs/>
-                <w:color w:val="444444"/>
-                <w:sz w:val="24"/>
-                <w:szCs w:val="24"/>
-              </w:rPr>
-              <w:lastRenderedPageBreak/>
-              <w:t>công việc tối ưu</w:t>
+              <w:t>Khối lượng công việc tối ưu</w:t>
             </w:r>
           </w:p>
         </w:tc>
@@ -2699,7 +2705,6 @@
                 <w:sz w:val="24"/>
                 <w:szCs w:val="24"/>
               </w:rPr>
-              <w:lastRenderedPageBreak/>
               <w:t>Truy</w:t>
             </w:r>
             <w:r>
@@ -2718,17 +2723,7 @@
                 <w:sz w:val="24"/>
                 <w:szCs w:val="24"/>
               </w:rPr>
-              <w:t xml:space="preserve">vấn đặc biệt; kho dữ liệu; OLAP </w:t>
-            </w:r>
-            <w:r>
-              <w:rPr>
-                <w:rFonts w:cs="Times New Roman"/>
-                <w:color w:val="444444"/>
-                <w:sz w:val="24"/>
-                <w:szCs w:val="24"/>
-              </w:rPr>
-              <w:lastRenderedPageBreak/>
-              <w:t>(xử lý phân tích trực tuyến).</w:t>
+              <w:t>vấn đặc biệt; kho dữ liệu; OLAP (xử lý phân tích trực tuyến).</w:t>
             </w:r>
           </w:p>
         </w:tc>
@@ -2755,27 +2750,7 @@
                 <w:sz w:val="24"/>
                 <w:szCs w:val="24"/>
               </w:rPr>
-              <w:lastRenderedPageBreak/>
-              <w:t>Lưu trữ bộ nhớ đệm</w:t>
-            </w:r>
-            <w:r>
-              <w:rPr>
-                <w:rFonts w:cs="Times New Roman"/>
-                <w:color w:val="444444"/>
-                <w:sz w:val="24"/>
-                <w:szCs w:val="24"/>
-              </w:rPr>
-              <w:t xml:space="preserve">, Trò chuyện nhắn tin và </w:t>
-            </w:r>
-            <w:r>
-              <w:rPr>
-                <w:rFonts w:cs="Times New Roman"/>
-                <w:color w:val="444444"/>
-                <w:sz w:val="24"/>
-                <w:szCs w:val="24"/>
-              </w:rPr>
-              <w:lastRenderedPageBreak/>
-              <w:t>danh sách tác vụ chờ xử lý, Bảng</w:t>
+              <w:t>Kho dữ liệu trong bộ nhớ, mã nguồn mở để sử dụng làm cơ sở dữ liệu, bộ nhớ đệm, trình chuyển tiếp tin nhắn và danh sách tác vụ chờ xử lý.</w:t>
             </w:r>
           </w:p>
         </w:tc>
@@ -2806,7 +2781,6 @@
                 <w:sz w:val="24"/>
                 <w:szCs w:val="24"/>
               </w:rPr>
-              <w:lastRenderedPageBreak/>
               <w:t>Mô hình dữ liệu</w:t>
             </w:r>
           </w:p>
@@ -2998,107 +2972,7 @@
                 <w:sz w:val="24"/>
                 <w:szCs w:val="24"/>
               </w:rPr>
-              <w:t>Bạn có thể sử dụng AWS Management Console hoặc AWS CLI để làm việc với DynamoDB và thực hiện các tác vụ đặc biệt. Các ứng dụng có thể tận dụng bộ công cụ phát triển phần mềm AWS (SDK) để làm việc với DynamoDB bằng cách sử dụng giao diện dựa trên đối tượng, tài liệu trung tâm hoặc cấp thấp.</w:t>
-            </w:r>
-          </w:p>
-          <w:p>
-            <w:pPr>
-              <w:spacing w:after="150"/>
-              <w:jc w:val="both"/>
-              <w:rPr>
-                <w:rFonts w:cs="Times New Roman"/>
-                <w:color w:val="444444"/>
-                <w:sz w:val="24"/>
-                <w:szCs w:val="24"/>
-              </w:rPr>
-            </w:pPr>
-            <w:bookmarkStart w:id="0" w:name="_GoBack"/>
-            <w:bookmarkEnd w:id="0"/>
-          </w:p>
-        </w:tc>
-      </w:tr>
-      <w:tr>
-        <w:tc>
-          <w:tcPr>
-            <w:tcW w:w="0" w:type="auto"/>
-            <w:hideMark/>
-          </w:tcPr>
-          <w:p>
-            <w:pPr>
-              <w:spacing w:after="150"/>
-              <w:ind w:firstLine="0"/>
-              <w:jc w:val="both"/>
-              <w:rPr>
-                <w:rFonts w:cs="Times New Roman"/>
-                <w:color w:val="444444"/>
-                <w:sz w:val="24"/>
-                <w:szCs w:val="24"/>
-              </w:rPr>
-            </w:pPr>
-            <w:r>
-              <w:rPr>
-                <w:rFonts w:cs="Times New Roman"/>
-                <w:b/>
-                <w:bCs/>
-                <w:color w:val="444444"/>
-                <w:sz w:val="24"/>
-                <w:szCs w:val="24"/>
-              </w:rPr>
-              <w:t>Hiệu suất</w:t>
-            </w:r>
-          </w:p>
-        </w:tc>
-        <w:tc>
-          <w:tcPr>
-            <w:tcW w:w="0" w:type="auto"/>
-            <w:hideMark/>
-          </w:tcPr>
-          <w:p>
-            <w:pPr>
-              <w:spacing w:after="150"/>
-              <w:jc w:val="both"/>
-              <w:rPr>
-                <w:rFonts w:cs="Times New Roman"/>
-                <w:color w:val="444444"/>
-                <w:sz w:val="24"/>
-                <w:szCs w:val="24"/>
-              </w:rPr>
-            </w:pPr>
-            <w:r>
-              <w:rPr>
-                <w:rFonts w:cs="Times New Roman"/>
-                <w:color w:val="444444"/>
-                <w:sz w:val="24"/>
-                <w:szCs w:val="24"/>
-              </w:rPr>
-              <w:t>Cơ sở dữ liệu quan hệ được tối ưu hóa để lưu trữ, do đó hiệu năng thường phụ thuộc vào hệ thống con đĩa. Nhà phát triển và quản trị viên cơ sở dữ liệu phải tối ưu hóa truy vấn, chỉ mục và cấu trúc bảng để đạt được hiệu suất cao nhất.</w:t>
-            </w:r>
-          </w:p>
-        </w:tc>
-        <w:tc>
-          <w:tcPr>
-            <w:tcW w:w="0" w:type="auto"/>
-            <w:hideMark/>
-          </w:tcPr>
-          <w:p>
-            <w:pPr>
-              <w:spacing w:after="150"/>
-              <w:jc w:val="both"/>
-              <w:rPr>
-                <w:rFonts w:cs="Times New Roman"/>
-                <w:color w:val="444444"/>
-                <w:sz w:val="24"/>
-                <w:szCs w:val="24"/>
-              </w:rPr>
-            </w:pPr>
-            <w:r>
-              <w:rPr>
-                <w:rFonts w:cs="Times New Roman"/>
-                <w:color w:val="444444"/>
-                <w:sz w:val="24"/>
-                <w:szCs w:val="24"/>
-              </w:rPr>
-              <w:t>DynamoDB được tối ưu hóa cho tính toán, do đó hiệu năng chủ yếu là một chức năng của phần cứng cơ bản và độ trễ mạng. Là một dịch vụ được quản lý, DynamoDB cách ly bạn và các ứng dụng của bạn từ các chi tiết triển khai này, để bạn có thể tập trung vào thiết kế và xây dựng các ứng dụng hiệu năng cao.</w:t>
+              <w:t>Nó hỗ trợ nhiều cấu trúc dữ liệu như strings, hashes, lists, sets, sorted sets với truy vấn phạm vi, bitmaps, hyperloglogs, geospatial indexes với radius queries và streams, cùng với scripting bằng ngôn ngữ Lua.</w:t>
             </w:r>
           </w:p>
         </w:tc>
@@ -3130,7 +3004,7 @@
                 <w:sz w:val="24"/>
                 <w:szCs w:val="24"/>
               </w:rPr>
-              <w:t>Chia tỷ lệ</w:t>
+              <w:t>Hiệu suất</w:t>
             </w:r>
           </w:p>
         </w:tc>
@@ -3157,7 +3031,7 @@
                 <w:sz w:val="24"/>
                 <w:szCs w:val="24"/>
               </w:rPr>
-              <w:t>Nó là dễ nhất để mở rộng với phần cứng nhanh hơn. Cũng có thể cho các bảng cơ sở dữ liệu trải rộng trên nhiều máy chủ trong một hệ thống phân tán, nhưng điều này đòi hỏi đầu tư bổ sung. Cơ sở dữ liệu quan hệ có kích thước tối đa cho số lượng và kích thước tệp, áp dụng giới hạn trên về khả năng mở rộng.</w:t>
+              <w:t>Cơ sở dữ liệu quan hệ được tối ưu hóa để lưu trữ, do đó hiệu năng thường phụ thuộc vào hệ thống con đĩa. Nhà phát triển và quản trị viên cơ sở dữ liệu phải tối ưu hóa truy vấn, chỉ mục và cấu trúc bảng để đạt được hiệu suất cao nhất.</w:t>
             </w:r>
           </w:p>
         </w:tc>
@@ -3184,7 +3058,127 @@
                 <w:sz w:val="24"/>
                 <w:szCs w:val="24"/>
               </w:rPr>
-              <w:t>DynamoDB được thiết kế để mở rộng quy mô bằng cách sử dụng các cụm phần cứng được phân phối. Thiết kế này cho phép tăng thông lượng mà không tăng độ trễ. Khách hàng chỉ định các yêu cầu về thông lượng của họ và DynamoDB phân bổ đủ nguồn lực để đáp ứng các yêu cầu đó. Không có giới hạn trên về số lượng mục trên mỗi bảng cũng như tổng kích thước của bảng đó.</w:t>
+              <w:t>Toàn bộ dữ liệu Redis nằm trong bộ nhớ chính của máy chủ, trái với cơ sở dữ liệu, chẳng hạn như PostgreSQL, Cassandra, MongoDB, v.v. thường lưu phần lớn dữ liệu trên ổ đĩa hoặc ổ SSD. So với cơ sở dữ liệu trên ổ đĩa truyền thống trong đó phần lớn các tác vụ đều yêu cầu truy cập qua lại tới ổ đĩa, kho dữ liệu trong bộ nhớ chẳng hạn như Redis không phải chịu hình phạt này. Do đó kho dữ liệu kiểu này có thể hỗ trợ thêm được khá nhiều tác vụ và có thời gian phản hồi nhanh hơn. Kết quả là – hiệu suất nhanh thấy rõ với các tác vụ đọc hoặc ghi thông thường mất chưa đầy một mili giây và hỗ trợ hàng triệu tác vụ mỗi giây.</w:t>
+            </w:r>
+          </w:p>
+        </w:tc>
+      </w:tr>
+      <w:tr>
+        <w:tc>
+          <w:tcPr>
+            <w:tcW w:w="0" w:type="auto"/>
+            <w:hideMark/>
+          </w:tcPr>
+          <w:p>
+            <w:pPr>
+              <w:spacing w:after="150"/>
+              <w:ind w:firstLine="0"/>
+              <w:jc w:val="both"/>
+              <w:rPr>
+                <w:rFonts w:cs="Times New Roman"/>
+                <w:color w:val="444444"/>
+                <w:sz w:val="24"/>
+                <w:szCs w:val="24"/>
+              </w:rPr>
+            </w:pPr>
+            <w:r>
+              <w:rPr>
+                <w:rFonts w:cs="Times New Roman"/>
+                <w:b/>
+                <w:bCs/>
+                <w:color w:val="444444"/>
+                <w:sz w:val="24"/>
+                <w:szCs w:val="24"/>
+              </w:rPr>
+              <w:t xml:space="preserve">Khả năng </w:t>
+            </w:r>
+            <w:r>
+              <w:rPr>
+                <w:rFonts w:cs="Times New Roman"/>
+                <w:b/>
+                <w:bCs/>
+                <w:color w:val="444444"/>
+                <w:sz w:val="24"/>
+                <w:szCs w:val="24"/>
+              </w:rPr>
+              <w:lastRenderedPageBreak/>
+              <w:t>mở rộng</w:t>
+            </w:r>
+          </w:p>
+        </w:tc>
+        <w:tc>
+          <w:tcPr>
+            <w:tcW w:w="0" w:type="auto"/>
+            <w:hideMark/>
+          </w:tcPr>
+          <w:p>
+            <w:pPr>
+              <w:spacing w:after="150"/>
+              <w:jc w:val="both"/>
+              <w:rPr>
+                <w:rFonts w:cs="Times New Roman"/>
+                <w:color w:val="444444"/>
+                <w:sz w:val="24"/>
+                <w:szCs w:val="24"/>
+              </w:rPr>
+            </w:pPr>
+            <w:r>
+              <w:rPr>
+                <w:rFonts w:cs="Times New Roman"/>
+                <w:color w:val="444444"/>
+                <w:sz w:val="24"/>
+                <w:szCs w:val="24"/>
+              </w:rPr>
+              <w:lastRenderedPageBreak/>
+              <w:t xml:space="preserve">Nó là dễ nhất để mở rộng với phần cứng nhanh hơn. Cũng có thể cho các </w:t>
+            </w:r>
+            <w:r>
+              <w:rPr>
+                <w:rFonts w:cs="Times New Roman"/>
+                <w:color w:val="444444"/>
+                <w:sz w:val="24"/>
+                <w:szCs w:val="24"/>
+              </w:rPr>
+              <w:lastRenderedPageBreak/>
+              <w:t>bảng cơ sở dữ liệu trải rộng trên nhiều máy chủ trong một hệ thống phân tán, nhưng điều này đòi hỏi đầu tư bổ sung. Cơ sở dữ liệu quan hệ có kích thước tối đa cho số lượng và kích thước tệp, áp dụng giới hạn trên về khả năng mở rộng.</w:t>
+            </w:r>
+          </w:p>
+        </w:tc>
+        <w:tc>
+          <w:tcPr>
+            <w:tcW w:w="0" w:type="auto"/>
+            <w:hideMark/>
+          </w:tcPr>
+          <w:p>
+            <w:pPr>
+              <w:spacing w:after="150"/>
+              <w:jc w:val="both"/>
+              <w:rPr>
+                <w:rFonts w:cs="Times New Roman"/>
+                <w:color w:val="444444"/>
+                <w:sz w:val="24"/>
+                <w:szCs w:val="24"/>
+              </w:rPr>
+            </w:pPr>
+            <w:r>
+              <w:rPr>
+                <w:rFonts w:cs="Times New Roman"/>
+                <w:color w:val="444444"/>
+                <w:sz w:val="24"/>
+                <w:szCs w:val="24"/>
+              </w:rPr>
+              <w:lastRenderedPageBreak/>
+              <w:t xml:space="preserve">Redis là dự án mã nguồn mở được một cộng đồng đông đảo ủng hộ. Không có giới </w:t>
+            </w:r>
+            <w:r>
+              <w:rPr>
+                <w:rFonts w:cs="Times New Roman"/>
+                <w:color w:val="444444"/>
+                <w:sz w:val="24"/>
+                <w:szCs w:val="24"/>
+              </w:rPr>
+              <w:lastRenderedPageBreak/>
+              <w:t>hạn về nhà cung cấp hoặc công nghệ vì Redis được có tính tiêu chuẩn mở, hỗ trợ các định dạng dữ liệu mở và có tập hợp máy khách phong phú.</w:t>
             </w:r>
           </w:p>
         </w:tc>
@@ -3201,9 +3195,681 @@
     </w:p>
     <w:p>
       <w:pPr>
+        <w:pStyle w:val="Heading2"/>
+      </w:pPr>
+      <w:r>
+        <w:t>REDIS VỚI NoSQL KHÁC</w:t>
+      </w:r>
+    </w:p>
+    <w:p>
+      <w:pPr>
+        <w:rPr>
+          <w:rFonts w:ascii="Roboto" w:hAnsi="Roboto"/>
+          <w:color w:val="222222"/>
+          <w:sz w:val="23"/>
+          <w:szCs w:val="23"/>
+          <w:shd w:val="clear" w:color="auto" w:fill="FFFFFF"/>
+        </w:rPr>
+      </w:pPr>
+      <w:r>
+        <w:rPr>
+          <w:rFonts w:ascii="Roboto" w:hAnsi="Roboto"/>
+          <w:color w:val="222222"/>
+          <w:sz w:val="23"/>
+          <w:szCs w:val="23"/>
+          <w:shd w:val="clear" w:color="auto" w:fill="FFFFFF"/>
+        </w:rPr>
+        <w:t>Với NoSQL, dữ liệu có thể được lưu trữ theo kiểu đơn giản lược đồ hoặc dạng tự do. Dữ liệu bất kỳ có thể được lưu trữ trong bản ghi bất kỳ. Trong số các cơ sở dữ liệu NoSQL, có 4 mô hình lưu trữ dữ liệu phổ biến, do đó, có 4 loại hệ thống NoSQL phổ biến:</w:t>
+      </w:r>
+    </w:p>
+    <w:p>
+      <w:pPr>
+        <w:pStyle w:val="ListParagraph"/>
+        <w:numPr>
+          <w:ilvl w:val="0"/>
+          <w:numId w:val="10"/>
+        </w:numPr>
+      </w:pPr>
+      <w:r>
+        <w:rPr>
+          <w:rFonts w:ascii="Roboto" w:hAnsi="Roboto"/>
+          <w:color w:val="222222"/>
+          <w:sz w:val="23"/>
+          <w:szCs w:val="23"/>
+          <w:shd w:val="clear" w:color="auto" w:fill="FFFFFF"/>
+        </w:rPr>
+        <w:t> </w:t>
+      </w:r>
+      <w:r>
+        <w:rPr>
+          <w:rFonts w:ascii="RobotoBold" w:hAnsi="RobotoBold"/>
+          <w:color w:val="222222"/>
+          <w:sz w:val="23"/>
+          <w:szCs w:val="23"/>
+          <w:shd w:val="clear" w:color="auto" w:fill="FFFFFF"/>
+        </w:rPr>
+        <w:t>Key-</w:t>
+      </w:r>
+      <w:r>
+        <w:t>value</w:t>
+      </w:r>
+      <w:r>
+        <w:rPr>
+          <w:rFonts w:ascii="RobotoBold" w:hAnsi="RobotoBold"/>
+          <w:color w:val="222222"/>
+          <w:sz w:val="23"/>
+          <w:szCs w:val="23"/>
+          <w:shd w:val="clear" w:color="auto" w:fill="FFFFFF"/>
+        </w:rPr>
+        <w:t xml:space="preserve"> stores</w:t>
+      </w:r>
+      <w:r>
+        <w:rPr>
+          <w:rFonts w:ascii="RobotoBold" w:hAnsi="RobotoBold"/>
+          <w:color w:val="222222"/>
+          <w:sz w:val="23"/>
+          <w:szCs w:val="23"/>
+          <w:shd w:val="clear" w:color="auto" w:fill="FFFFFF"/>
+        </w:rPr>
+        <w:t xml:space="preserve"> (Redis, Riak..)</w:t>
+      </w:r>
+    </w:p>
+    <w:p>
+      <w:pPr>
+        <w:pStyle w:val="ListParagraph"/>
+        <w:numPr>
+          <w:ilvl w:val="0"/>
+          <w:numId w:val="10"/>
+        </w:numPr>
+      </w:pPr>
+      <w:r>
+        <w:rPr>
+          <w:rFonts w:ascii="RobotoBold" w:hAnsi="RobotoBold"/>
+          <w:color w:val="222222"/>
+          <w:sz w:val="23"/>
+          <w:szCs w:val="23"/>
+          <w:shd w:val="clear" w:color="auto" w:fill="FFFFFF"/>
+        </w:rPr>
+        <w:t>Document database</w:t>
+      </w:r>
+      <w:r>
+        <w:rPr>
+          <w:rFonts w:ascii="RobotoBold" w:hAnsi="RobotoBold"/>
+          <w:color w:val="222222"/>
+          <w:sz w:val="23"/>
+          <w:szCs w:val="23"/>
+          <w:shd w:val="clear" w:color="auto" w:fill="FFFFFF"/>
+        </w:rPr>
+        <w:t xml:space="preserve"> (MongoDB,CouchBD..)</w:t>
+      </w:r>
+    </w:p>
+    <w:p>
+      <w:pPr>
+        <w:pStyle w:val="ListParagraph"/>
+        <w:numPr>
+          <w:ilvl w:val="0"/>
+          <w:numId w:val="10"/>
+        </w:numPr>
+      </w:pPr>
+      <w:r>
+        <w:rPr>
+          <w:rFonts w:ascii="Roboto" w:hAnsi="Roboto"/>
+          <w:color w:val="222222"/>
+          <w:sz w:val="23"/>
+          <w:szCs w:val="23"/>
+          <w:shd w:val="clear" w:color="auto" w:fill="FFFFFF"/>
+        </w:rPr>
+        <w:t> </w:t>
+      </w:r>
+      <w:r>
+        <w:rPr>
+          <w:rFonts w:ascii="RobotoBold" w:hAnsi="RobotoBold"/>
+          <w:color w:val="222222"/>
+          <w:sz w:val="23"/>
+          <w:szCs w:val="23"/>
+          <w:shd w:val="clear" w:color="auto" w:fill="FFFFFF"/>
+        </w:rPr>
+        <w:t>Wide column stores</w:t>
+      </w:r>
+      <w:r>
+        <w:rPr>
+          <w:rFonts w:ascii="RobotoBold" w:hAnsi="RobotoBold"/>
+          <w:color w:val="222222"/>
+          <w:sz w:val="23"/>
+          <w:szCs w:val="23"/>
+          <w:shd w:val="clear" w:color="auto" w:fill="FFFFFF"/>
+        </w:rPr>
+        <w:t xml:space="preserve"> (Cassandra, Hbase,..)</w:t>
+      </w:r>
+    </w:p>
+    <w:p>
+      <w:pPr>
+        <w:pStyle w:val="ListParagraph"/>
+        <w:numPr>
+          <w:ilvl w:val="0"/>
+          <w:numId w:val="10"/>
+        </w:numPr>
+      </w:pPr>
+      <w:r>
+        <w:rPr>
+          <w:rFonts w:ascii="RobotoBold" w:hAnsi="RobotoBold"/>
+          <w:color w:val="222222"/>
+          <w:sz w:val="23"/>
+          <w:szCs w:val="23"/>
+          <w:shd w:val="clear" w:color="auto" w:fill="FFFFFF"/>
+        </w:rPr>
+        <w:t>Graph database</w:t>
+      </w:r>
+      <w:r>
+        <w:rPr>
+          <w:rFonts w:ascii="Roboto" w:hAnsi="Roboto"/>
+          <w:color w:val="222222"/>
+          <w:sz w:val="23"/>
+          <w:szCs w:val="23"/>
+          <w:shd w:val="clear" w:color="auto" w:fill="FFFFFF"/>
+        </w:rPr>
+        <w:t> </w:t>
+      </w:r>
+      <w:r>
+        <w:rPr>
+          <w:rFonts w:ascii="Roboto" w:hAnsi="Roboto"/>
+          <w:color w:val="222222"/>
+          <w:sz w:val="23"/>
+          <w:szCs w:val="23"/>
+          <w:shd w:val="clear" w:color="auto" w:fill="FFFFFF"/>
+        </w:rPr>
+        <w:t>(Neo4j,..)</w:t>
+      </w:r>
+    </w:p>
+    <w:p>
+      <w:r>
+        <w:t xml:space="preserve">Giờ chúng ta sẽ so sánh các NoSQL này với nhau với </w:t>
+      </w:r>
+      <w:r>
+        <w:rPr>
+          <w:b/>
+        </w:rPr>
+        <w:t>Redis</w:t>
+      </w:r>
+      <w:r>
+        <w:t xml:space="preserve"> là đại diện của </w:t>
+      </w:r>
+      <w:r>
+        <w:t>loại</w:t>
+      </w:r>
+      <w:r>
+        <w:rPr>
+          <w:b/>
+        </w:rPr>
+        <w:t xml:space="preserve"> Key-value stores</w:t>
+      </w:r>
+      <w:r>
+        <w:rPr>
+          <w:b/>
+        </w:rPr>
+        <w:t xml:space="preserve"> </w:t>
+      </w:r>
+      <w:r>
+        <w:t>để có cái nhìn tổng quan</w:t>
+      </w:r>
+      <w:r>
+        <w:t xml:space="preserve"> về sự khác biệt giữa Redis (Key-value stores) với các NoSQL </w:t>
+      </w:r>
+      <w:bookmarkStart w:id="0" w:name="_GoBack"/>
+      <w:bookmarkEnd w:id="0"/>
+      <w:r>
+        <w:t xml:space="preserve">khác, qua đó </w:t>
+      </w:r>
+      <w:r>
+        <w:t>biết cách để chọn loại mô hình lưu trữ dữ liệu phù hợp</w:t>
+      </w:r>
+      <w:r>
+        <w:t xml:space="preserve"> với dự án của mình</w:t>
+      </w:r>
+      <w:r>
+        <w:t>.</w:t>
+      </w:r>
+    </w:p>
+    <w:tbl>
+      <w:tblPr>
+        <w:tblStyle w:val="TableGrid"/>
+        <w:tblW w:w="0" w:type="auto"/>
+        <w:tblLayout w:type="fixed"/>
+        <w:tblLook w:val="04A0" w:firstRow="1" w:lastRow="0" w:firstColumn="1" w:lastColumn="0" w:noHBand="0" w:noVBand="1"/>
+      </w:tblPr>
+      <w:tblGrid>
+        <w:gridCol w:w="1278"/>
+        <w:gridCol w:w="2091"/>
+        <w:gridCol w:w="2268"/>
+        <w:gridCol w:w="2126"/>
+        <w:gridCol w:w="1813"/>
+      </w:tblGrid>
+      <w:tr>
+        <w:tc>
+          <w:tcPr>
+            <w:tcW w:w="1278" w:type="dxa"/>
+          </w:tcPr>
+          <w:p>
+            <w:pPr>
+              <w:ind w:firstLine="0"/>
+            </w:pPr>
+          </w:p>
+        </w:tc>
+        <w:tc>
+          <w:tcPr>
+            <w:tcW w:w="2091" w:type="dxa"/>
+          </w:tcPr>
+          <w:p>
+            <w:pPr>
+              <w:ind w:firstLine="0"/>
+              <w:rPr>
+                <w:b/>
+              </w:rPr>
+            </w:pPr>
+            <w:r>
+              <w:rPr>
+                <w:b/>
+              </w:rPr>
+              <w:t>Key-value stores</w:t>
+            </w:r>
+          </w:p>
+        </w:tc>
+        <w:tc>
+          <w:tcPr>
+            <w:tcW w:w="2268" w:type="dxa"/>
+          </w:tcPr>
+          <w:p>
+            <w:pPr>
+              <w:ind w:firstLine="0"/>
+              <w:rPr>
+                <w:b/>
+              </w:rPr>
+            </w:pPr>
+            <w:r>
+              <w:rPr>
+                <w:b/>
+              </w:rPr>
+              <w:t>Document database</w:t>
+            </w:r>
+          </w:p>
+        </w:tc>
+        <w:tc>
+          <w:tcPr>
+            <w:tcW w:w="2126" w:type="dxa"/>
+          </w:tcPr>
+          <w:p>
+            <w:pPr>
+              <w:ind w:firstLine="0"/>
+              <w:rPr>
+                <w:b/>
+              </w:rPr>
+            </w:pPr>
+            <w:r>
+              <w:rPr>
+                <w:b/>
+              </w:rPr>
+              <w:t>Wide column stores</w:t>
+            </w:r>
+          </w:p>
+        </w:tc>
+        <w:tc>
+          <w:tcPr>
+            <w:tcW w:w="1813" w:type="dxa"/>
+          </w:tcPr>
+          <w:p>
+            <w:pPr>
+              <w:ind w:firstLine="0"/>
+              <w:rPr>
+                <w:b/>
+              </w:rPr>
+            </w:pPr>
+            <w:r>
+              <w:rPr>
+                <w:b/>
+              </w:rPr>
+              <w:t>Graph database </w:t>
+            </w:r>
+          </w:p>
+        </w:tc>
+      </w:tr>
+      <w:tr>
+        <w:tc>
+          <w:tcPr>
+            <w:tcW w:w="1278" w:type="dxa"/>
+          </w:tcPr>
+          <w:p>
+            <w:pPr>
+              <w:ind w:firstLine="0"/>
+              <w:rPr>
+                <w:b/>
+              </w:rPr>
+            </w:pPr>
+            <w:r>
+              <w:rPr>
+                <w:b/>
+              </w:rPr>
+              <w:t>Mô tả</w:t>
+            </w:r>
+          </w:p>
+        </w:tc>
+        <w:tc>
+          <w:tcPr>
+            <w:tcW w:w="2091" w:type="dxa"/>
+          </w:tcPr>
+          <w:p>
+            <w:pPr>
+              <w:ind w:firstLine="0"/>
+            </w:pPr>
+            <w:r>
+              <w:t>Dữ liệu được lưu trữ trong database dưới dạng key-value, giống như một Dictionary trong C#. Để truy vấn dữ liệu trong database, ta dựa vào key để lấy value ra.</w:t>
+            </w:r>
+          </w:p>
+        </w:tc>
+        <w:tc>
+          <w:tcPr>
+            <w:tcW w:w="2268" w:type="dxa"/>
+          </w:tcPr>
+          <w:p>
+            <w:pPr>
+              <w:ind w:firstLine="0"/>
+            </w:pPr>
+            <w:r>
+              <w:t>Mỗi object sẽ được lưu trữ trong database dưới dạng một document. Dữ liệu sẽ được lưu trữ dưới dạng BSON/JSON/XML dưới database. Dữ liệu không schema cứng như SQL, do đó ta có thể thêm/sửa field, thay đổi table, … rất nhanh và đơn giản.</w:t>
+            </w:r>
+          </w:p>
+        </w:tc>
+        <w:tc>
+          <w:tcPr>
+            <w:tcW w:w="2126" w:type="dxa"/>
+          </w:tcPr>
+          <w:p>
+            <w:pPr>
+              <w:ind w:firstLine="0"/>
+            </w:pPr>
+            <w:r>
+              <w:t>Dữ</w:t>
+            </w:r>
+            <w:r>
+              <w:rPr>
+                <w:rFonts w:ascii="Open Sans" w:hAnsi="Open Sans"/>
+                <w:color w:val="111111"/>
+                <w:sz w:val="23"/>
+                <w:szCs w:val="23"/>
+                <w:shd w:val="clear" w:color="auto" w:fill="FFFFFF"/>
+              </w:rPr>
+              <w:t xml:space="preserve"> </w:t>
+            </w:r>
+            <w:r>
+              <w:t>liệu được lưu trong database dưới dạng các cột, thay vì các hàng như SQL. Mỗi hàng sẽ có một key/id riêng. Điểm đặt biệt là các hàng trong một bảng sẽ có số lượng cột khác nhau. Câu lệnh truy vấn của nó khá giống SQL</w:t>
+            </w:r>
+            <w:r>
+              <w:rPr>
+                <w:rFonts w:ascii="Open Sans" w:hAnsi="Open Sans"/>
+                <w:color w:val="111111"/>
+                <w:sz w:val="23"/>
+                <w:szCs w:val="23"/>
+                <w:shd w:val="clear" w:color="auto" w:fill="FFFFFF"/>
+              </w:rPr>
+              <w:t>.</w:t>
+            </w:r>
+          </w:p>
+        </w:tc>
+        <w:tc>
+          <w:tcPr>
+            <w:tcW w:w="1813" w:type="dxa"/>
+          </w:tcPr>
+          <w:p>
+            <w:pPr>
+              <w:ind w:firstLine="0"/>
+              <w:rPr>
+                <w:rFonts w:ascii="Arial" w:hAnsi="Arial" w:cs="Arial"/>
+                <w:shd w:val="clear" w:color="auto" w:fill="FFFFFF"/>
+              </w:rPr>
+            </w:pPr>
+            <w:r>
+              <w:rPr>
+                <w:rFonts w:ascii="Arial" w:hAnsi="Arial" w:cs="Arial"/>
+                <w:shd w:val="clear" w:color="auto" w:fill="FFFFFF"/>
+              </w:rPr>
+              <w:t>Dữ liệu được biểu diễn dưới dạng mạng hoặc đồ thị của các thực thể và các mối quan hệ của thực thể đó, với mỗi node trong biểu đồ là một khối dữ liệu ở dạng tự do.</w:t>
+            </w:r>
+          </w:p>
+        </w:tc>
+      </w:tr>
+      <w:tr>
+        <w:tc>
+          <w:tcPr>
+            <w:tcW w:w="1278" w:type="dxa"/>
+          </w:tcPr>
+          <w:p>
+            <w:pPr>
+              <w:ind w:firstLine="0"/>
+              <w:rPr>
+                <w:b/>
+              </w:rPr>
+            </w:pPr>
+            <w:r>
+              <w:rPr>
+                <w:b/>
+              </w:rPr>
+              <w:lastRenderedPageBreak/>
+              <w:t>Ưu điểm</w:t>
+            </w:r>
+          </w:p>
+        </w:tc>
+        <w:tc>
+          <w:tcPr>
+            <w:tcW w:w="2091" w:type="dxa"/>
+          </w:tcPr>
+          <w:p>
+            <w:pPr>
+              <w:ind w:firstLine="0"/>
+            </w:pPr>
+            <w:r>
+              <w:t>Tìm kiếm rất nhanh.</w:t>
+            </w:r>
+          </w:p>
+        </w:tc>
+        <w:tc>
+          <w:tcPr>
+            <w:tcW w:w="2268" w:type="dxa"/>
+          </w:tcPr>
+          <w:p>
+            <w:pPr>
+              <w:ind w:firstLine="0"/>
+            </w:pPr>
+            <w:r>
+              <w:t>Dùng khi dữ liệu nguồn không được mô tả đầy đủ.</w:t>
+            </w:r>
+          </w:p>
+        </w:tc>
+        <w:tc>
+          <w:tcPr>
+            <w:tcW w:w="2126" w:type="dxa"/>
+          </w:tcPr>
+          <w:p>
+            <w:pPr>
+              <w:ind w:firstLine="0"/>
+            </w:pPr>
+            <w:r>
+              <w:t>Tìm kiếm nhanh, Phân tán dữ liệu tốt.</w:t>
+            </w:r>
+          </w:p>
+        </w:tc>
+        <w:tc>
+          <w:tcPr>
+            <w:tcW w:w="1813" w:type="dxa"/>
+          </w:tcPr>
+          <w:p>
+            <w:pPr>
+              <w:ind w:firstLine="0"/>
+            </w:pPr>
+            <w:r>
+              <w:t>Ứng dụng các thuật toán trên đồ thị như Đường đi ngắn nhất, liên thông,…</w:t>
+            </w:r>
+          </w:p>
+        </w:tc>
+      </w:tr>
+      <w:tr>
+        <w:tc>
+          <w:tcPr>
+            <w:tcW w:w="1278" w:type="dxa"/>
+          </w:tcPr>
+          <w:p>
+            <w:pPr>
+              <w:ind w:firstLine="0"/>
+              <w:rPr>
+                <w:b/>
+              </w:rPr>
+            </w:pPr>
+            <w:r>
+              <w:rPr>
+                <w:b/>
+              </w:rPr>
+              <w:t>Nhược điểm</w:t>
+            </w:r>
+          </w:p>
+        </w:tc>
+        <w:tc>
+          <w:tcPr>
+            <w:tcW w:w="2091" w:type="dxa"/>
+          </w:tcPr>
+          <w:p>
+            <w:pPr>
+              <w:ind w:firstLine="0"/>
+            </w:pPr>
+            <w:r>
+              <w:t>Lưu dữ liệu không theo khuôn dạng (schema) nhất định.</w:t>
+            </w:r>
+          </w:p>
+        </w:tc>
+        <w:tc>
+          <w:tcPr>
+            <w:tcW w:w="2268" w:type="dxa"/>
+          </w:tcPr>
+          <w:p>
+            <w:pPr>
+              <w:ind w:firstLine="0"/>
+            </w:pPr>
+            <w:r>
+              <w:t>Hiệu năng truy vấn, Không có cú pháp chuẩn cho câu truy vấn dữ liệu.</w:t>
+            </w:r>
+          </w:p>
+          <w:p/>
+          <w:p>
+            <w:pPr>
+              <w:jc w:val="center"/>
+            </w:pPr>
+          </w:p>
+        </w:tc>
+        <w:tc>
+          <w:tcPr>
+            <w:tcW w:w="2126" w:type="dxa"/>
+          </w:tcPr>
+          <w:p>
+            <w:pPr>
+              <w:ind w:firstLine="0"/>
+            </w:pPr>
+            <w:r>
+              <w:t>Hỗ trợ được với rất ít phần mềm.</w:t>
+            </w:r>
+          </w:p>
+        </w:tc>
+        <w:tc>
+          <w:tcPr>
+            <w:tcW w:w="1813" w:type="dxa"/>
+          </w:tcPr>
+          <w:p>
+            <w:pPr>
+              <w:ind w:firstLine="0"/>
+            </w:pPr>
+            <w:r>
+              <w:t>Phải duyệt nội bộ đồ thị, để trả lời lại các truy vấn. Không dễ để phân tán.</w:t>
+            </w:r>
+          </w:p>
+        </w:tc>
+      </w:tr>
+      <w:tr>
+        <w:tc>
+          <w:tcPr>
+            <w:tcW w:w="1278" w:type="dxa"/>
+          </w:tcPr>
+          <w:p>
+            <w:pPr>
+              <w:ind w:firstLine="0"/>
+              <w:rPr>
+                <w:b/>
+              </w:rPr>
+            </w:pPr>
+            <w:r>
+              <w:rPr>
+                <w:b/>
+              </w:rPr>
+              <w:t>Ứng dụng</w:t>
+            </w:r>
+          </w:p>
+        </w:tc>
+        <w:tc>
+          <w:tcPr>
+            <w:tcW w:w="2091" w:type="dxa"/>
+          </w:tcPr>
+          <w:p>
+            <w:pPr>
+              <w:ind w:firstLine="0"/>
+            </w:pPr>
+            <w:r>
+              <w:t>Do tốc độ truy xuất nhanh, key-value database thường được dùng để làm cache cho ứng dụng (Tiêu biểu là Redis và MemCache). Ngoài ra, nó còn được dùng để lưu thông tin trong sessions, profiles/preferences của user…</w:t>
+            </w:r>
+          </w:p>
+        </w:tc>
+        <w:tc>
+          <w:tcPr>
+            <w:tcW w:w="2268" w:type="dxa"/>
+          </w:tcPr>
+          <w:p>
+            <w:pPr>
+              <w:ind w:firstLine="0"/>
+            </w:pPr>
+            <w:r>
+              <w:t>Do nhanh và linh động, document database thường đóng vài trò làm database cho các ứng dụng prototype, big data, e-commerce, CMS. Ngoài ra, ta còn dùng nó để lưu log hoặc history.</w:t>
+            </w:r>
+          </w:p>
+        </w:tc>
+        <w:tc>
+          <w:tcPr>
+            <w:tcW w:w="2126" w:type="dxa"/>
+          </w:tcPr>
+          <w:p>
+            <w:pPr>
+              <w:ind w:firstLine="0"/>
+            </w:pPr>
+            <w:r>
+              <w:t>Column-Family Database được sử dụng khi ta cần ghi một số lượng lớn dữ liệu, big data. Nó còn được ứng dụng trong 1 số CMS và ứng dụng e-commerce.</w:t>
+            </w:r>
+          </w:p>
+        </w:tc>
+        <w:tc>
+          <w:tcPr>
+            <w:tcW w:w="1813" w:type="dxa"/>
+          </w:tcPr>
+          <w:p>
+            <w:pPr>
+              <w:ind w:firstLine="0"/>
+            </w:pPr>
+            <w:r>
+              <w:t xml:space="preserve">Khi cần truy vấn các mối quan hệ, graph database truy vấn nhanh và dễ hơn nhiều so với database. Nó được dùng trong các hệ thống: mạng nơ ron, chuyển tiền bạc, mạng xã hội (tìm bạn bè), giới thiệu sản phẩm (dựa theo sở thích/lịch sử mua sắm của người dùng)… </w:t>
+            </w:r>
+          </w:p>
+        </w:tc>
+      </w:tr>
+    </w:tbl>
+    <w:p/>
+    <w:p>
+      <w:pPr>
         <w:pStyle w:val="Heading1"/>
       </w:pPr>
       <w:r>
+        <w:lastRenderedPageBreak/>
         <w:t>CÀI ĐẶT VÀ TRUY VẤN</w:t>
       </w:r>
     </w:p>
@@ -3359,7 +4025,7 @@
               <w:bCs/>
               <w:noProof/>
             </w:rPr>
-            <w:t>13</w:t>
+            <w:t>14</w:t>
           </w:r>
           <w:r>
             <w:rPr>
@@ -3988,6 +4654,119 @@
     </w:lvl>
   </w:abstractNum>
   <w:abstractNum w:abstractNumId="4" w15:restartNumberingAfterBreak="0">
+    <w:nsid w:val="43C774C2"/>
+    <w:multiLevelType w:val="hybridMultilevel"/>
+    <w:tmpl w:val="F3083C38"/>
+    <w:lvl w:ilvl="0" w:tplc="04090001">
+      <w:start w:val="1"/>
+      <w:numFmt w:val="bullet"/>
+      <w:lvlText w:val=""/>
+      <w:lvlJc w:val="left"/>
+      <w:pPr>
+        <w:ind w:left="1080" w:hanging="360"/>
+      </w:pPr>
+      <w:rPr>
+        <w:rFonts w:ascii="Symbol" w:hAnsi="Symbol" w:hint="default"/>
+      </w:rPr>
+    </w:lvl>
+    <w:lvl w:ilvl="1" w:tplc="04090003" w:tentative="1">
+      <w:start w:val="1"/>
+      <w:numFmt w:val="bullet"/>
+      <w:lvlText w:val="o"/>
+      <w:lvlJc w:val="left"/>
+      <w:pPr>
+        <w:ind w:left="1800" w:hanging="360"/>
+      </w:pPr>
+      <w:rPr>
+        <w:rFonts w:ascii="Courier New" w:hAnsi="Courier New" w:cs="Courier New" w:hint="default"/>
+      </w:rPr>
+    </w:lvl>
+    <w:lvl w:ilvl="2" w:tplc="04090005" w:tentative="1">
+      <w:start w:val="1"/>
+      <w:numFmt w:val="bullet"/>
+      <w:lvlText w:val=""/>
+      <w:lvlJc w:val="left"/>
+      <w:pPr>
+        <w:ind w:left="2520" w:hanging="360"/>
+      </w:pPr>
+      <w:rPr>
+        <w:rFonts w:ascii="Wingdings" w:hAnsi="Wingdings" w:hint="default"/>
+      </w:rPr>
+    </w:lvl>
+    <w:lvl w:ilvl="3" w:tplc="04090001" w:tentative="1">
+      <w:start w:val="1"/>
+      <w:numFmt w:val="bullet"/>
+      <w:lvlText w:val=""/>
+      <w:lvlJc w:val="left"/>
+      <w:pPr>
+        <w:ind w:left="3240" w:hanging="360"/>
+      </w:pPr>
+      <w:rPr>
+        <w:rFonts w:ascii="Symbol" w:hAnsi="Symbol" w:hint="default"/>
+      </w:rPr>
+    </w:lvl>
+    <w:lvl w:ilvl="4" w:tplc="04090003" w:tentative="1">
+      <w:start w:val="1"/>
+      <w:numFmt w:val="bullet"/>
+      <w:lvlText w:val="o"/>
+      <w:lvlJc w:val="left"/>
+      <w:pPr>
+        <w:ind w:left="3960" w:hanging="360"/>
+      </w:pPr>
+      <w:rPr>
+        <w:rFonts w:ascii="Courier New" w:hAnsi="Courier New" w:cs="Courier New" w:hint="default"/>
+      </w:rPr>
+    </w:lvl>
+    <w:lvl w:ilvl="5" w:tplc="04090005" w:tentative="1">
+      <w:start w:val="1"/>
+      <w:numFmt w:val="bullet"/>
+      <w:lvlText w:val=""/>
+      <w:lvlJc w:val="left"/>
+      <w:pPr>
+        <w:ind w:left="4680" w:hanging="360"/>
+      </w:pPr>
+      <w:rPr>
+        <w:rFonts w:ascii="Wingdings" w:hAnsi="Wingdings" w:hint="default"/>
+      </w:rPr>
+    </w:lvl>
+    <w:lvl w:ilvl="6" w:tplc="04090001" w:tentative="1">
+      <w:start w:val="1"/>
+      <w:numFmt w:val="bullet"/>
+      <w:lvlText w:val=""/>
+      <w:lvlJc w:val="left"/>
+      <w:pPr>
+        <w:ind w:left="5400" w:hanging="360"/>
+      </w:pPr>
+      <w:rPr>
+        <w:rFonts w:ascii="Symbol" w:hAnsi="Symbol" w:hint="default"/>
+      </w:rPr>
+    </w:lvl>
+    <w:lvl w:ilvl="7" w:tplc="04090003" w:tentative="1">
+      <w:start w:val="1"/>
+      <w:numFmt w:val="bullet"/>
+      <w:lvlText w:val="o"/>
+      <w:lvlJc w:val="left"/>
+      <w:pPr>
+        <w:ind w:left="6120" w:hanging="360"/>
+      </w:pPr>
+      <w:rPr>
+        <w:rFonts w:ascii="Courier New" w:hAnsi="Courier New" w:cs="Courier New" w:hint="default"/>
+      </w:rPr>
+    </w:lvl>
+    <w:lvl w:ilvl="8" w:tplc="04090005" w:tentative="1">
+      <w:start w:val="1"/>
+      <w:numFmt w:val="bullet"/>
+      <w:lvlText w:val=""/>
+      <w:lvlJc w:val="left"/>
+      <w:pPr>
+        <w:ind w:left="6840" w:hanging="360"/>
+      </w:pPr>
+      <w:rPr>
+        <w:rFonts w:ascii="Wingdings" w:hAnsi="Wingdings" w:hint="default"/>
+      </w:rPr>
+    </w:lvl>
+  </w:abstractNum>
+  <w:abstractNum w:abstractNumId="5" w15:restartNumberingAfterBreak="0">
     <w:nsid w:val="44EF4A24"/>
     <w:multiLevelType w:val="hybridMultilevel"/>
     <w:tmpl w:val="D360AEB6"/>
@@ -4100,7 +4879,7 @@
       </w:rPr>
     </w:lvl>
   </w:abstractNum>
-  <w:abstractNum w:abstractNumId="5" w15:restartNumberingAfterBreak="0">
+  <w:abstractNum w:abstractNumId="6" w15:restartNumberingAfterBreak="0">
     <w:nsid w:val="56636CB7"/>
     <w:multiLevelType w:val="hybridMultilevel"/>
     <w:tmpl w:val="A20E91EA"/>
@@ -4212,7 +4991,7 @@
       </w:rPr>
     </w:lvl>
   </w:abstractNum>
-  <w:abstractNum w:abstractNumId="6" w15:restartNumberingAfterBreak="0">
+  <w:abstractNum w:abstractNumId="7" w15:restartNumberingAfterBreak="0">
     <w:nsid w:val="612D35A0"/>
     <w:multiLevelType w:val="hybridMultilevel"/>
     <w:tmpl w:val="C9B26394"/>
@@ -4302,7 +5081,7 @@
     <w:abstractNumId w:val="0"/>
   </w:num>
   <w:num w:numId="2">
-    <w:abstractNumId w:val="6"/>
+    <w:abstractNumId w:val="7"/>
     <w:lvlOverride w:ilvl="0">
       <w:startOverride w:val="1"/>
     </w:lvlOverride>
@@ -4338,7 +5117,7 @@
     <w:abstractNumId w:val="3"/>
   </w:num>
   <w:num w:numId="5">
-    <w:abstractNumId w:val="6"/>
+    <w:abstractNumId w:val="7"/>
   </w:num>
   <w:num w:numId="6">
     <w:abstractNumId w:val="0"/>
@@ -4371,12 +5150,15 @@
     </w:lvlOverride>
   </w:num>
   <w:num w:numId="7">
-    <w:abstractNumId w:val="5"/>
+    <w:abstractNumId w:val="6"/>
   </w:num>
   <w:num w:numId="8">
     <w:abstractNumId w:val="2"/>
   </w:num>
   <w:num w:numId="9">
+    <w:abstractNumId w:val="5"/>
+  </w:num>
+  <w:num w:numId="10">
     <w:abstractNumId w:val="4"/>
   </w:num>
 </w:numbering>
@@ -5623,7 +6405,7 @@
 </file>
 
 <file path=customXml/itemProps1.xml><?xml version="1.0" encoding="utf-8"?>
-<ds:datastoreItem xmlns:ds="http://schemas.openxmlformats.org/officeDocument/2006/customXml" ds:itemID="{B03AF064-982A-4B19-BB07-ECA5A12BA268}">
+<ds:datastoreItem xmlns:ds="http://schemas.openxmlformats.org/officeDocument/2006/customXml" ds:itemID="{B455C005-1C5D-4635-B684-DBFF36D41821}">
   <ds:schemaRefs>
     <ds:schemaRef ds:uri="http://schemas.openxmlformats.org/officeDocument/2006/bibliography"/>
   </ds:schemaRefs>

</xml_diff>

<commit_message>
tạo file báo cáo mã nguồn mở
</commit_message>
<xml_diff>
--- a/bai_ADB_cuoiky/CK_ADB.docx
+++ b/bai_ADB_cuoiky/CK_ADB.docx
@@ -984,12 +984,9 @@
     <w:p>
       <w:pPr>
         <w:pStyle w:val="graf"/>
-        <w:numPr>
-          <w:ilvl w:val="0"/>
-          <w:numId w:val="4"/>
-        </w:numPr>
         <w:shd w:val="clear" w:color="auto" w:fill="FFFFFF"/>
         <w:spacing w:before="0" w:beforeAutospacing="0" w:after="390" w:afterAutospacing="0" w:line="390" w:lineRule="atLeast"/>
+        <w:ind w:left="360"/>
         <w:rPr>
           <w:color w:val="222222"/>
           <w:sz w:val="26"/>
@@ -2537,13 +2534,7 @@
         <w:pStyle w:val="Heading2"/>
       </w:pPr>
       <w:r>
-        <w:t>SQL</w:t>
-      </w:r>
-      <w:r>
-        <w:t xml:space="preserve"> VỚI</w:t>
-      </w:r>
-      <w:r>
-        <w:t xml:space="preserve"> REDIS</w:t>
+        <w:t>SQL VỚI REDIS</w:t>
       </w:r>
     </w:p>
     <w:tbl>
@@ -2972,8 +2963,19 @@
                 <w:sz w:val="24"/>
                 <w:szCs w:val="24"/>
               </w:rPr>
+              <w:t xml:space="preserve">Không hỗ trợ ngôn ngữ truy vấn dữ liệu SQL. </w:t>
+            </w:r>
+            <w:bookmarkStart w:id="0" w:name="_GoBack"/>
+            <w:r>
+              <w:rPr>
+                <w:rFonts w:cs="Times New Roman"/>
+                <w:color w:val="444444"/>
+                <w:sz w:val="24"/>
+                <w:szCs w:val="24"/>
+              </w:rPr>
               <w:t>Nó hỗ trợ nhiều cấu trúc dữ liệu như strings, hashes, lists, sets, sorted sets với truy vấn phạm vi, bitmaps, hyperloglogs, geospatial indexes với radius queries và streams, cùng với scripting bằng ngôn ngữ Lua.</w:t>
             </w:r>
+            <w:bookmarkEnd w:id="0"/>
           </w:p>
         </w:tc>
       </w:tr>
@@ -3261,8 +3263,17 @@
           <w:szCs w:val="23"/>
           <w:shd w:val="clear" w:color="auto" w:fill="FFFFFF"/>
         </w:rPr>
-        <w:t xml:space="preserve"> stores</w:t>
-      </w:r>
+        <w:t xml:space="preserve"> stores (Redis, Riak..)</w:t>
+      </w:r>
+    </w:p>
+    <w:p>
+      <w:pPr>
+        <w:pStyle w:val="ListParagraph"/>
+        <w:numPr>
+          <w:ilvl w:val="0"/>
+          <w:numId w:val="10"/>
+        </w:numPr>
+      </w:pPr>
       <w:r>
         <w:rPr>
           <w:rFonts w:ascii="RobotoBold" w:hAnsi="RobotoBold"/>
@@ -3271,7 +3282,7 @@
           <w:szCs w:val="23"/>
           <w:shd w:val="clear" w:color="auto" w:fill="FFFFFF"/>
         </w:rPr>
-        <w:t xml:space="preserve"> (Redis, Riak..)</w:t>
+        <w:t>Document database (MongoDB,CouchBD..)</w:t>
       </w:r>
     </w:p>
     <w:p>
@@ -3284,14 +3295,33 @@
       </w:pPr>
       <w:r>
         <w:rPr>
+          <w:rFonts w:ascii="Roboto" w:hAnsi="Roboto"/>
+          <w:color w:val="222222"/>
+          <w:sz w:val="23"/>
+          <w:szCs w:val="23"/>
+          <w:shd w:val="clear" w:color="auto" w:fill="FFFFFF"/>
+        </w:rPr>
+        <w:t> </w:t>
+      </w:r>
+      <w:r>
+        <w:rPr>
           <w:rFonts w:ascii="RobotoBold" w:hAnsi="RobotoBold"/>
           <w:color w:val="222222"/>
           <w:sz w:val="23"/>
           <w:szCs w:val="23"/>
           <w:shd w:val="clear" w:color="auto" w:fill="FFFFFF"/>
         </w:rPr>
-        <w:t>Document database</w:t>
-      </w:r>
+        <w:t>Wide column stores (Cassandra, Hbase,..)</w:t>
+      </w:r>
+    </w:p>
+    <w:p>
+      <w:pPr>
+        <w:pStyle w:val="ListParagraph"/>
+        <w:numPr>
+          <w:ilvl w:val="0"/>
+          <w:numId w:val="10"/>
+        </w:numPr>
+      </w:pPr>
       <w:r>
         <w:rPr>
           <w:rFonts w:ascii="RobotoBold" w:hAnsi="RobotoBold"/>
@@ -3300,17 +3330,8 @@
           <w:szCs w:val="23"/>
           <w:shd w:val="clear" w:color="auto" w:fill="FFFFFF"/>
         </w:rPr>
-        <w:t xml:space="preserve"> (MongoDB,CouchBD..)</w:t>
-      </w:r>
-    </w:p>
-    <w:p>
-      <w:pPr>
-        <w:pStyle w:val="ListParagraph"/>
-        <w:numPr>
-          <w:ilvl w:val="0"/>
-          <w:numId w:val="10"/>
-        </w:numPr>
-      </w:pPr>
+        <w:t>Graph database</w:t>
+      </w:r>
       <w:r>
         <w:rPr>
           <w:rFonts w:ascii="Roboto" w:hAnsi="Roboto"/>
@@ -3319,66 +3340,7 @@
           <w:szCs w:val="23"/>
           <w:shd w:val="clear" w:color="auto" w:fill="FFFFFF"/>
         </w:rPr>
-        <w:t> </w:t>
-      </w:r>
-      <w:r>
-        <w:rPr>
-          <w:rFonts w:ascii="RobotoBold" w:hAnsi="RobotoBold"/>
-          <w:color w:val="222222"/>
-          <w:sz w:val="23"/>
-          <w:szCs w:val="23"/>
-          <w:shd w:val="clear" w:color="auto" w:fill="FFFFFF"/>
-        </w:rPr>
-        <w:t>Wide column stores</w:t>
-      </w:r>
-      <w:r>
-        <w:rPr>
-          <w:rFonts w:ascii="RobotoBold" w:hAnsi="RobotoBold"/>
-          <w:color w:val="222222"/>
-          <w:sz w:val="23"/>
-          <w:szCs w:val="23"/>
-          <w:shd w:val="clear" w:color="auto" w:fill="FFFFFF"/>
-        </w:rPr>
-        <w:t xml:space="preserve"> (Cassandra, Hbase,..)</w:t>
-      </w:r>
-    </w:p>
-    <w:p>
-      <w:pPr>
-        <w:pStyle w:val="ListParagraph"/>
-        <w:numPr>
-          <w:ilvl w:val="0"/>
-          <w:numId w:val="10"/>
-        </w:numPr>
-      </w:pPr>
-      <w:r>
-        <w:rPr>
-          <w:rFonts w:ascii="RobotoBold" w:hAnsi="RobotoBold"/>
-          <w:color w:val="222222"/>
-          <w:sz w:val="23"/>
-          <w:szCs w:val="23"/>
-          <w:shd w:val="clear" w:color="auto" w:fill="FFFFFF"/>
-        </w:rPr>
-        <w:t>Graph database</w:t>
-      </w:r>
-      <w:r>
-        <w:rPr>
-          <w:rFonts w:ascii="Roboto" w:hAnsi="Roboto"/>
-          <w:color w:val="222222"/>
-          <w:sz w:val="23"/>
-          <w:szCs w:val="23"/>
-          <w:shd w:val="clear" w:color="auto" w:fill="FFFFFF"/>
-        </w:rPr>
-        <w:t> </w:t>
-      </w:r>
-      <w:r>
-        <w:rPr>
-          <w:rFonts w:ascii="Roboto" w:hAnsi="Roboto"/>
-          <w:color w:val="222222"/>
-          <w:sz w:val="23"/>
-          <w:szCs w:val="23"/>
-          <w:shd w:val="clear" w:color="auto" w:fill="FFFFFF"/>
-        </w:rPr>
-        <w:t>(Neo4j,..)</w:t>
+        <w:t> (Neo4j,..)</w:t>
       </w:r>
     </w:p>
     <w:p>
@@ -3413,12 +3375,7 @@
         <w:t>để có cái nhìn tổng quan</w:t>
       </w:r>
       <w:r>
-        <w:t xml:space="preserve"> về sự khác biệt giữa Redis (Key-value stores) với các NoSQL </w:t>
-      </w:r>
-      <w:bookmarkStart w:id="0" w:name="_GoBack"/>
-      <w:bookmarkEnd w:id="0"/>
-      <w:r>
-        <w:t xml:space="preserve">khác, qua đó </w:t>
+        <w:t xml:space="preserve"> về sự khác biệt giữa Redis (Key-value stores) với các NoSQL khác, qua đó </w:t>
       </w:r>
       <w:r>
         <w:t>biết cách để chọn loại mô hình lưu trữ dữ liệu phù hợp</w:t>
@@ -4025,7 +3982,7 @@
               <w:bCs/>
               <w:noProof/>
             </w:rPr>
-            <w:t>14</w:t>
+            <w:t>13</w:t>
           </w:r>
           <w:r>
             <w:rPr>
@@ -6405,7 +6362,7 @@
 </file>
 
 <file path=customXml/itemProps1.xml><?xml version="1.0" encoding="utf-8"?>
-<ds:datastoreItem xmlns:ds="http://schemas.openxmlformats.org/officeDocument/2006/customXml" ds:itemID="{B455C005-1C5D-4635-B684-DBFF36D41821}">
+<ds:datastoreItem xmlns:ds="http://schemas.openxmlformats.org/officeDocument/2006/customXml" ds:itemID="{6F33CC2E-9A13-4220-96BB-6EC6A820DB59}">
   <ds:schemaRefs>
     <ds:schemaRef ds:uri="http://schemas.openxmlformats.org/officeDocument/2006/bibliography"/>
   </ds:schemaRefs>

</xml_diff>